<commit_message>
Committed - week 3
</commit_message>
<xml_diff>
--- a/Kevin_Gemson_EC2111447_Data_Science_ePortfolio.docx
+++ b/Kevin_Gemson_EC2111447_Data_Science_ePortfolio.docx
@@ -1001,7 +1001,49 @@
       </w:pPr>
       <w:r>
         <w:rPr/>
-        <w:t xml:space="preserve">Lab 2: Title - Date Completed: DD/MM/YYYY </w:t>
+        <w:t xml:space="preserve">Lab 2: </w:t>
+      </w:r>
+      <w:r>
+        <w:rPr>
+          <w:rFonts w:eastAsia="" w:cs="" w:cstheme="majorBidi" w:eastAsiaTheme="majorEastAsia"/>
+          <w:color w:val="2E74B5" w:themeColor="accent1" w:themeShade="bf"/>
+          <w:kern w:val="0"/>
+          <w:sz w:val="32"/>
+          <w:szCs w:val="32"/>
+          <w:lang w:val="en-US" w:eastAsia="en-US" w:bidi="ar-SA"/>
+        </w:rPr>
+        <w:t>Working With Data</w:t>
+      </w:r>
+      <w:r>
+        <w:rPr/>
+        <w:t xml:space="preserve"> - Date Completed: </w:t>
+      </w:r>
+      <w:r>
+        <w:rPr>
+          <w:rFonts w:eastAsia="" w:cs="" w:cstheme="majorBidi" w:eastAsiaTheme="majorEastAsia"/>
+          <w:color w:val="2E74B5" w:themeColor="accent1" w:themeShade="bf"/>
+          <w:kern w:val="0"/>
+          <w:sz w:val="32"/>
+          <w:szCs w:val="32"/>
+          <w:lang w:val="en-US" w:eastAsia="en-US" w:bidi="ar-SA"/>
+        </w:rPr>
+        <w:t>10</w:t>
+      </w:r>
+      <w:r>
+        <w:rPr/>
+        <w:t>/</w:t>
+      </w:r>
+      <w:r>
+        <w:rPr/>
+        <w:t>02</w:t>
+      </w:r>
+      <w:r>
+        <w:rPr/>
+        <w:t>/</w:t>
+      </w:r>
+      <w:r>
+        <w:rPr/>
+        <w:t>2022</w:t>
       </w:r>
     </w:p>
     <w:p>
@@ -1244,6 +1286,7 @@
         </w:numPr>
         <w:suppressAutoHyphens w:val="true"/>
         <w:spacing w:lineRule="auto" w:line="259"/>
+        <w:ind w:left="0" w:hanging="0"/>
         <w:jc w:val="left"/>
         <w:rPr>
           <w:rFonts w:ascii="Poppins;sans-serif" w:hAnsi="Poppins;sans-serif"/>
@@ -1259,7 +1302,16 @@
         </w:rPr>
       </w:pPr>
       <w:r>
-        <w:rPr/>
+        <w:rPr>
+          <w:rFonts w:ascii="Poppins;sans-serif" w:hAnsi="Poppins;sans-serif"/>
+          <w:b w:val="false"/>
+          <w:i w:val="false"/>
+          <w:caps w:val="false"/>
+          <w:smallCaps w:val="false"/>
+          <w:color w:val="526069"/>
+          <w:spacing w:val="0"/>
+          <w:sz w:val="21"/>
+        </w:rPr>
       </w:r>
       <w:r>
         <w:br w:type="page"/>
@@ -1310,7 +1362,16 @@
         </w:rPr>
       </w:pPr>
       <w:r>
-        <w:rPr/>
+        <w:rPr>
+          <w:rFonts w:ascii="Poppins;sans-serif" w:hAnsi="Poppins;sans-serif"/>
+          <w:b w:val="false"/>
+          <w:i w:val="false"/>
+          <w:caps w:val="false"/>
+          <w:smallCaps w:val="false"/>
+          <w:color w:val="526069"/>
+          <w:spacing w:val="0"/>
+          <w:sz w:val="21"/>
+        </w:rPr>
         <w:drawing>
           <wp:anchor behindDoc="0" distT="0" distB="0" distL="0" distR="0" simplePos="0" locked="0" layoutInCell="0" allowOverlap="1" relativeHeight="8">
             <wp:simplePos x="0" y="0"/>
@@ -1496,16 +1557,8 @@
         <w:t xml:space="preserve">histogram </w:t>
       </w:r>
       <w:r>
-        <w:rPr>
-          <w:rFonts w:ascii="Calibri" w:hAnsi="Calibri"/>
-        </w:rPr>
-        <w:t xml:space="preserve">– </w:t>
-      </w:r>
-      <w:r>
-        <w:rPr>
-          <w:rFonts w:ascii="Calibri" w:hAnsi="Calibri"/>
-        </w:rPr>
-        <w:t>variable defined earlier in code which is assigned a ‘ggplot’ graph based on iris’s PetalWidth values</w:t>
+        <w:rPr/>
+        <w:t>– variable defined earlier in code which is assigned a ‘ggplot’ graph based on iris’s PetalWidth values</w:t>
       </w:r>
     </w:p>
     <w:p>
@@ -1522,19 +1575,11 @@
         <w:rPr>
           <w:rFonts w:ascii="Lucida Sans Typewriter" w:hAnsi="Lucida Sans Typewriter"/>
         </w:rPr>
-        <w:t xml:space="preserve">geom_histogram(binwidth=0.5,color="red",aes(fill=Species))  - </w:t>
-      </w:r>
-      <w:r>
-        <w:rPr>
-          <w:rFonts w:ascii="Calibri" w:hAnsi="Calibri"/>
-        </w:rPr>
-        <w:t xml:space="preserve">displays the counts with bars. </w:t>
-      </w:r>
-      <w:r>
-        <w:rPr>
-          <w:rFonts w:ascii="Calibri" w:hAnsi="Calibri"/>
-        </w:rPr>
-        <w:t xml:space="preserve">Width of bins is 0.5, outline of each bin is to be red. ‘aes’ = aesthetics; using the ‘Species’ data from ‘iris’ as the fill value groups the data together based on the values in that field and overlays each set of values </w:t>
+        <w:t xml:space="preserve">geom_histogram(binwidth=0.5,color="red",aes(fill=Species)) - </w:t>
+      </w:r>
+      <w:r>
+        <w:rPr/>
+        <w:t>displays the counts with bars. Width of bins is 0.5, outline of each bin is to be red. ‘aes’ = aesthetics; using the ‘Species’ data from ‘iris’ as the fill value groups the data together based on the values in that field and overlays each set of values.</w:t>
       </w:r>
     </w:p>
     <w:p>
@@ -1554,9 +1599,7 @@
         <w:t xml:space="preserve">+  xlab("Petal Width") - </w:t>
       </w:r>
       <w:r>
-        <w:rPr>
-          <w:rFonts w:ascii="Calibri" w:hAnsi="Calibri"/>
-        </w:rPr>
+        <w:rPr/>
         <w:t>sets X-axis label</w:t>
       </w:r>
     </w:p>
@@ -1577,9 +1620,7 @@
         <w:t xml:space="preserve">+ ylab("Frequency") - </w:t>
       </w:r>
       <w:r>
-        <w:rPr>
-          <w:rFonts w:ascii="Calibri" w:hAnsi="Calibri"/>
-        </w:rPr>
+        <w:rPr/>
         <w:t>sets Y-axis label</w:t>
       </w:r>
     </w:p>
@@ -1600,9 +1641,7 @@
         <w:t xml:space="preserve">+ ggtitle("Histogram of Petal Width") - </w:t>
       </w:r>
       <w:r>
-        <w:rPr>
-          <w:rFonts w:ascii="Calibri" w:hAnsi="Calibri"/>
-        </w:rPr>
+        <w:rPr/>
         <w:t>sets title</w:t>
       </w:r>
     </w:p>
@@ -1617,7 +1656,12 @@
         </w:rPr>
       </w:pPr>
       <w:r>
-        <w:rPr/>
+        <w:rPr>
+          <w:rFonts w:eastAsia="" w:cs="" w:ascii="Calibri Light" w:hAnsi="Calibri Light"/>
+          <w:color w:val="2F5496" w:themeColor="accent1" w:themeShade="bf" w:themeTint="ff"/>
+          <w:sz w:val="26"/>
+          <w:szCs w:val="26"/>
+        </w:rPr>
       </w:r>
     </w:p>
     <w:p>
@@ -1705,57 +1749,251 @@
       </w:pPr>
       <w:r>
         <w:rPr/>
-        <w:t xml:space="preserve">Lab 3: Title - Date Completed: DD/MM/YYYY </w:t>
-      </w:r>
-    </w:p>
-    <w:p>
-      <w:pPr>
-        <w:pStyle w:val="Normal"/>
-        <w:rPr/>
-      </w:pPr>
-      <w:r>
-        <w:rPr/>
-      </w:r>
-    </w:p>
-    <w:p>
-      <w:pPr>
-        <w:pStyle w:val="Heading2"/>
-        <w:rPr/>
-      </w:pPr>
-      <w:r>
-        <w:rPr/>
-      </w:r>
-    </w:p>
-    <w:p>
-      <w:pPr>
-        <w:pStyle w:val="Heading2"/>
-        <w:rPr/>
-      </w:pPr>
-      <w:r>
-        <w:rPr/>
-      </w:r>
-    </w:p>
-    <w:p>
-      <w:pPr>
-        <w:pStyle w:val="Heading2"/>
-        <w:rPr/>
-      </w:pPr>
-      <w:r>
-        <w:rPr/>
-      </w:r>
-    </w:p>
-    <w:p>
-      <w:pPr>
-        <w:pStyle w:val="Heading2"/>
-        <w:rPr/>
-      </w:pPr>
-      <w:r>
-        <w:rPr/>
-      </w:r>
-    </w:p>
-    <w:p>
-      <w:pPr>
-        <w:pStyle w:val="Heading2"/>
+        <w:t xml:space="preserve">Lab 3: </w:t>
+      </w:r>
+      <w:r>
+        <w:rPr>
+          <w:rFonts w:eastAsia="" w:cs="" w:cstheme="majorBidi" w:eastAsiaTheme="majorEastAsia"/>
+          <w:color w:val="2E74B5" w:themeColor="accent1" w:themeShade="bf"/>
+          <w:kern w:val="0"/>
+          <w:sz w:val="32"/>
+          <w:szCs w:val="32"/>
+          <w:lang w:val="en-US" w:eastAsia="en-US" w:bidi="ar-SA"/>
+        </w:rPr>
+        <w:t>Management And Security</w:t>
+      </w:r>
+      <w:r>
+        <w:rPr/>
+        <w:t xml:space="preserve"> - Date Completed: </w:t>
+      </w:r>
+      <w:r>
+        <w:rPr/>
+        <w:t>24/02/2022</w:t>
+      </w:r>
+      <w:r>
+        <w:rPr/>
+        <w:t xml:space="preserve"> </w:t>
+      </w:r>
+    </w:p>
+    <w:p>
+      <w:pPr>
+        <w:pStyle w:val="Normal"/>
+        <w:rPr/>
+      </w:pPr>
+      <w:r>
+        <w:rPr/>
+      </w:r>
+    </w:p>
+    <w:p>
+      <w:pPr>
+        <w:pStyle w:val="TextBody"/>
+        <w:widowControl/>
+        <w:numPr>
+          <w:ilvl w:val="0"/>
+          <w:numId w:val="4"/>
+        </w:numPr>
+        <w:pBdr/>
+        <w:tabs>
+          <w:tab w:val="clear" w:pos="720"/>
+          <w:tab w:val="left" w:pos="0" w:leader="none"/>
+        </w:tabs>
+        <w:spacing w:before="0" w:after="0"/>
+        <w:ind w:left="707" w:hanging="0"/>
+        <w:jc w:val="left"/>
+        <w:rPr>
+          <w:rFonts w:ascii="Poppins;sans-serif" w:hAnsi="Poppins;sans-serif"/>
+          <w:b w:val="false"/>
+          <w:i w:val="false"/>
+          <w:caps w:val="false"/>
+          <w:smallCaps w:val="false"/>
+          <w:color w:val="526069"/>
+          <w:spacing w:val="0"/>
+          <w:sz w:val="21"/>
+        </w:rPr>
+      </w:pPr>
+      <w:bookmarkStart w:id="3" w:name="yui_3_17_2_1_1645701934367_74"/>
+      <w:bookmarkEnd w:id="3"/>
+      <w:r>
+        <w:rPr>
+          <w:rFonts w:ascii="Poppins;sans-serif" w:hAnsi="Poppins;sans-serif"/>
+          <w:b w:val="false"/>
+          <w:i w:val="false"/>
+          <w:caps w:val="false"/>
+          <w:smallCaps w:val="false"/>
+          <w:color w:val="526069"/>
+          <w:spacing w:val="0"/>
+          <w:sz w:val="21"/>
+        </w:rPr>
+        <w:t>A screenshot of running 1.4, the head command running in part 1.4</w:t>
+      </w:r>
+    </w:p>
+    <w:p>
+      <w:pPr>
+        <w:pStyle w:val="TextBody"/>
+        <w:widowControl/>
+        <w:numPr>
+          <w:ilvl w:val="0"/>
+          <w:numId w:val="4"/>
+        </w:numPr>
+        <w:pBdr/>
+        <w:tabs>
+          <w:tab w:val="clear" w:pos="720"/>
+          <w:tab w:val="left" w:pos="0" w:leader="none"/>
+        </w:tabs>
+        <w:spacing w:before="0" w:after="0"/>
+        <w:ind w:left="707" w:hanging="0"/>
+        <w:jc w:val="left"/>
+        <w:rPr>
+          <w:rFonts w:ascii="Poppins;sans-serif" w:hAnsi="Poppins;sans-serif"/>
+          <w:b w:val="false"/>
+          <w:i w:val="false"/>
+          <w:caps w:val="false"/>
+          <w:smallCaps w:val="false"/>
+          <w:color w:val="526069"/>
+          <w:spacing w:val="0"/>
+          <w:sz w:val="21"/>
+        </w:rPr>
+      </w:pPr>
+      <w:r>
+        <w:rPr>
+          <w:rFonts w:ascii="Poppins;sans-serif" w:hAnsi="Poppins;sans-serif"/>
+          <w:b w:val="false"/>
+          <w:i w:val="false"/>
+          <w:caps w:val="false"/>
+          <w:smallCaps w:val="false"/>
+          <w:color w:val="526069"/>
+          <w:spacing w:val="0"/>
+          <w:sz w:val="21"/>
+        </w:rPr>
+        <w:t>The finalised plot from part 1.8, with the code used to create it</w:t>
+      </w:r>
+    </w:p>
+    <w:p>
+      <w:pPr>
+        <w:pStyle w:val="TextBody"/>
+        <w:widowControl/>
+        <w:numPr>
+          <w:ilvl w:val="0"/>
+          <w:numId w:val="4"/>
+        </w:numPr>
+        <w:pBdr/>
+        <w:tabs>
+          <w:tab w:val="clear" w:pos="720"/>
+          <w:tab w:val="left" w:pos="0" w:leader="none"/>
+        </w:tabs>
+        <w:spacing w:before="0" w:after="0"/>
+        <w:ind w:left="707" w:hanging="0"/>
+        <w:jc w:val="left"/>
+        <w:rPr>
+          <w:rFonts w:ascii="Poppins;sans-serif" w:hAnsi="Poppins;sans-serif"/>
+          <w:b w:val="false"/>
+          <w:i w:val="false"/>
+          <w:caps w:val="false"/>
+          <w:smallCaps w:val="false"/>
+          <w:color w:val="526069"/>
+          <w:spacing w:val="0"/>
+          <w:sz w:val="21"/>
+        </w:rPr>
+      </w:pPr>
+      <w:r>
+        <w:rPr>
+          <w:rFonts w:ascii="Poppins;sans-serif" w:hAnsi="Poppins;sans-serif"/>
+          <w:b w:val="false"/>
+          <w:i w:val="false"/>
+          <w:caps w:val="false"/>
+          <w:smallCaps w:val="false"/>
+          <w:color w:val="526069"/>
+          <w:spacing w:val="0"/>
+          <w:sz w:val="21"/>
+        </w:rPr>
+        <w:t>One of the word clouds created in step 2.5</w:t>
+      </w:r>
+    </w:p>
+    <w:p>
+      <w:pPr>
+        <w:pStyle w:val="TextBody"/>
+        <w:widowControl/>
+        <w:numPr>
+          <w:ilvl w:val="0"/>
+          <w:numId w:val="4"/>
+        </w:numPr>
+        <w:pBdr/>
+        <w:tabs>
+          <w:tab w:val="clear" w:pos="720"/>
+          <w:tab w:val="left" w:pos="0" w:leader="none"/>
+        </w:tabs>
+        <w:spacing w:before="0" w:after="0"/>
+        <w:ind w:left="707" w:hanging="0"/>
+        <w:jc w:val="left"/>
+        <w:rPr>
+          <w:rFonts w:ascii="Poppins;sans-serif" w:hAnsi="Poppins;sans-serif"/>
+          <w:b w:val="false"/>
+          <w:i w:val="false"/>
+          <w:caps w:val="false"/>
+          <w:smallCaps w:val="false"/>
+          <w:color w:val="526069"/>
+          <w:spacing w:val="0"/>
+          <w:sz w:val="21"/>
+        </w:rPr>
+      </w:pPr>
+      <w:r>
+        <w:rPr>
+          <w:rFonts w:ascii="Poppins;sans-serif" w:hAnsi="Poppins;sans-serif"/>
+          <w:b w:val="false"/>
+          <w:i w:val="false"/>
+          <w:caps w:val="false"/>
+          <w:smallCaps w:val="false"/>
+          <w:color w:val="526069"/>
+          <w:spacing w:val="0"/>
+          <w:sz w:val="21"/>
+        </w:rPr>
+        <w:t>Find a news or magazine article, convert the article to a text file and use the skills from this lab to create a wordcloud of this. </w:t>
+      </w:r>
+    </w:p>
+    <w:p>
+      <w:pPr>
+        <w:pStyle w:val="TextBody"/>
+        <w:widowControl/>
+        <w:numPr>
+          <w:ilvl w:val="0"/>
+          <w:numId w:val="4"/>
+        </w:numPr>
+        <w:pBdr/>
+        <w:tabs>
+          <w:tab w:val="clear" w:pos="720"/>
+          <w:tab w:val="left" w:pos="0" w:leader="none"/>
+        </w:tabs>
+        <w:spacing w:before="0" w:after="0"/>
+        <w:ind w:left="707" w:hanging="0"/>
+        <w:jc w:val="left"/>
+        <w:rPr>
+          <w:rFonts w:ascii="Poppins;sans-serif" w:hAnsi="Poppins;sans-serif"/>
+          <w:b w:val="false"/>
+          <w:i w:val="false"/>
+          <w:caps w:val="false"/>
+          <w:smallCaps w:val="false"/>
+          <w:color w:val="526069"/>
+          <w:spacing w:val="0"/>
+          <w:sz w:val="21"/>
+        </w:rPr>
+      </w:pPr>
+      <w:r>
+        <w:rPr>
+          <w:rFonts w:ascii="Poppins;sans-serif" w:hAnsi="Poppins;sans-serif"/>
+          <w:b w:val="false"/>
+          <w:i w:val="false"/>
+          <w:caps w:val="false"/>
+          <w:smallCaps w:val="false"/>
+          <w:color w:val="526069"/>
+          <w:spacing w:val="0"/>
+          <w:sz w:val="21"/>
+        </w:rPr>
+        <w:t>Add an explanation of why you chose the text that you have chosen, what are the most common words, was this expected?</w:t>
+      </w:r>
+    </w:p>
+    <w:p>
+      <w:pPr>
+        <w:pStyle w:val="Normal"/>
         <w:rPr/>
       </w:pPr>
       <w:r>
@@ -2365,6 +2603,144 @@
   <w:abstractNum w:abstractNumId="4">
     <w:lvl w:ilvl="0">
       <w:start w:val="1"/>
+      <w:numFmt w:val="bullet"/>
+      <w:suff w:val="nothing"/>
+      <w:lvlText w:val=""/>
+      <w:lvlJc w:val="left"/>
+      <w:pPr>
+        <w:tabs>
+          <w:tab w:val="num" w:pos="707"/>
+        </w:tabs>
+        <w:ind w:left="707" w:hanging="0"/>
+      </w:pPr>
+      <w:rPr>
+        <w:rFonts w:ascii="Wingdings" w:hAnsi="Wingdings" w:cs="Wingdings" w:hint="default"/>
+      </w:rPr>
+    </w:lvl>
+    <w:lvl w:ilvl="1">
+      <w:start w:val="1"/>
+      <w:numFmt w:val="bullet"/>
+      <w:lvlText w:val=""/>
+      <w:lvlJc w:val="left"/>
+      <w:pPr>
+        <w:tabs>
+          <w:tab w:val="num" w:pos="1414"/>
+        </w:tabs>
+        <w:ind w:left="1414" w:hanging="283"/>
+      </w:pPr>
+      <w:rPr>
+        <w:rFonts w:ascii="Symbol" w:hAnsi="Symbol" w:cs="Symbol" w:hint="default"/>
+      </w:rPr>
+    </w:lvl>
+    <w:lvl w:ilvl="2">
+      <w:start w:val="1"/>
+      <w:numFmt w:val="bullet"/>
+      <w:lvlText w:val=""/>
+      <w:lvlJc w:val="left"/>
+      <w:pPr>
+        <w:tabs>
+          <w:tab w:val="num" w:pos="2121"/>
+        </w:tabs>
+        <w:ind w:left="2121" w:hanging="283"/>
+      </w:pPr>
+      <w:rPr>
+        <w:rFonts w:ascii="Symbol" w:hAnsi="Symbol" w:cs="Symbol" w:hint="default"/>
+      </w:rPr>
+    </w:lvl>
+    <w:lvl w:ilvl="3">
+      <w:start w:val="1"/>
+      <w:numFmt w:val="bullet"/>
+      <w:lvlText w:val=""/>
+      <w:lvlJc w:val="left"/>
+      <w:pPr>
+        <w:tabs>
+          <w:tab w:val="num" w:pos="2828"/>
+        </w:tabs>
+        <w:ind w:left="2828" w:hanging="283"/>
+      </w:pPr>
+      <w:rPr>
+        <w:rFonts w:ascii="Symbol" w:hAnsi="Symbol" w:cs="Symbol" w:hint="default"/>
+      </w:rPr>
+    </w:lvl>
+    <w:lvl w:ilvl="4">
+      <w:start w:val="1"/>
+      <w:numFmt w:val="bullet"/>
+      <w:lvlText w:val=""/>
+      <w:lvlJc w:val="left"/>
+      <w:pPr>
+        <w:tabs>
+          <w:tab w:val="num" w:pos="3535"/>
+        </w:tabs>
+        <w:ind w:left="3535" w:hanging="283"/>
+      </w:pPr>
+      <w:rPr>
+        <w:rFonts w:ascii="Symbol" w:hAnsi="Symbol" w:cs="Symbol" w:hint="default"/>
+      </w:rPr>
+    </w:lvl>
+    <w:lvl w:ilvl="5">
+      <w:start w:val="1"/>
+      <w:numFmt w:val="bullet"/>
+      <w:lvlText w:val=""/>
+      <w:lvlJc w:val="left"/>
+      <w:pPr>
+        <w:tabs>
+          <w:tab w:val="num" w:pos="4242"/>
+        </w:tabs>
+        <w:ind w:left="4242" w:hanging="283"/>
+      </w:pPr>
+      <w:rPr>
+        <w:rFonts w:ascii="Symbol" w:hAnsi="Symbol" w:cs="Symbol" w:hint="default"/>
+      </w:rPr>
+    </w:lvl>
+    <w:lvl w:ilvl="6">
+      <w:start w:val="1"/>
+      <w:numFmt w:val="bullet"/>
+      <w:lvlText w:val=""/>
+      <w:lvlJc w:val="left"/>
+      <w:pPr>
+        <w:tabs>
+          <w:tab w:val="num" w:pos="4949"/>
+        </w:tabs>
+        <w:ind w:left="4949" w:hanging="283"/>
+      </w:pPr>
+      <w:rPr>
+        <w:rFonts w:ascii="Symbol" w:hAnsi="Symbol" w:cs="Symbol" w:hint="default"/>
+      </w:rPr>
+    </w:lvl>
+    <w:lvl w:ilvl="7">
+      <w:start w:val="1"/>
+      <w:numFmt w:val="bullet"/>
+      <w:lvlText w:val=""/>
+      <w:lvlJc w:val="left"/>
+      <w:pPr>
+        <w:tabs>
+          <w:tab w:val="num" w:pos="5656"/>
+        </w:tabs>
+        <w:ind w:left="5656" w:hanging="283"/>
+      </w:pPr>
+      <w:rPr>
+        <w:rFonts w:ascii="Symbol" w:hAnsi="Symbol" w:cs="Symbol" w:hint="default"/>
+      </w:rPr>
+    </w:lvl>
+    <w:lvl w:ilvl="8">
+      <w:start w:val="1"/>
+      <w:numFmt w:val="bullet"/>
+      <w:lvlText w:val=""/>
+      <w:lvlJc w:val="left"/>
+      <w:pPr>
+        <w:tabs>
+          <w:tab w:val="num" w:pos="6363"/>
+        </w:tabs>
+        <w:ind w:left="6363" w:hanging="283"/>
+      </w:pPr>
+      <w:rPr>
+        <w:rFonts w:ascii="Symbol" w:hAnsi="Symbol" w:cs="Symbol" w:hint="default"/>
+      </w:rPr>
+    </w:lvl>
+  </w:abstractNum>
+  <w:abstractNum w:abstractNumId="5">
+    <w:lvl w:ilvl="0">
+      <w:start w:val="1"/>
       <w:numFmt w:val="none"/>
       <w:suff w:val="nothing"/>
       <w:lvlText w:val=""/>
@@ -2492,6 +2868,9 @@
   </w:num>
   <w:num w:numId="4">
     <w:abstractNumId w:val="4"/>
+  </w:num>
+  <w:num w:numId="5">
+    <w:abstractNumId w:val="5"/>
   </w:num>
 </w:numbering>
 </file>

</xml_diff>